<commit_message>
NFR specification and Architecture Notebook
</commit_message>
<xml_diff>
--- a/Documentation/Architecture Notebook/Architecture Notebook 1.1.docx
+++ b/Documentation/Architecture Notebook/Architecture Notebook 1.1.docx
@@ -60,7 +60,16 @@
         <w:t>The purpose of this document is to describe the architecture philosophy, decisions, constraints, justifications, significant elements</w:t>
       </w:r>
       <w:r>
-        <w:t>, and other overarching aspects of ABC’s Inventory Management System that shape the design and implementation of the system. This document will firstly describe the goals and philosophy of the architecture. This will be followed by any assumptions and dependencies effecting the architectural decisions. The document will then describe the architecturally significant requirements, decisions, constraints and justifications made. Different architectural mechanisms driving the design and implementation will also be described in this document. Finally, the document will present the key abstractions, architectural framework and architectural views of the system.</w:t>
+        <w:t xml:space="preserve">, and other overarching aspects of ABC’s Inventory Management System that shape the design and implementation of the system. </w:t>
+      </w:r>
+      <w:r>
+        <w:t xml:space="preserve">The main purpose of this document is to propose an architecture for the system to be built which will </w:t>
+      </w:r>
+      <w:r>
+        <w:t xml:space="preserve">help fulfil the requirements. </w:t>
+      </w:r>
+      <w:r>
+        <w:t>This document will firstly describe the goals and philosophy of the architecture. This will be followed by any assumptions and dependencies effecting the architectural decisions. The document will then describe the architecturally significant requirements, decisions, constraints and justifications made. Different architectural mechanisms driving the design and implementation will also be described in this document. Finally, the document will present the key abstractions, architectural framework and architectural views of the system.</w:t>
       </w:r>
     </w:p>
     <w:p>
@@ -85,6 +94,9 @@
         <w:jc w:val="both"/>
       </w:pPr>
       <w:r>
+        <w:t xml:space="preserve">The architecture to build the system will be based on a multi-tiered client server architecture. </w:t>
+      </w:r>
+      <w:r>
         <w:t xml:space="preserve">The main architectural goal of ABC’s Inventory Management System is to provide a </w:t>
       </w:r>
       <w:r>
@@ -100,10 +112,22 @@
         <w:t xml:space="preserve"> The system needs to be built from scratch since the business is new and has never used a digitized online inventory management system. </w:t>
       </w:r>
       <w:r>
-        <w:t>The system should also be able to handle at least 1000 requests per hour. Moreover, t</w:t>
-      </w:r>
-      <w:r>
-        <w:t>he system must be strong and avoid crashes as much as possible as this might affect the daily business in store</w:t>
+        <w:t>Moreover, t</w:t>
+      </w:r>
+      <w:r>
+        <w:t xml:space="preserve">he system should be able to handle at least 1000 requests per hour. </w:t>
+      </w:r>
+      <w:r>
+        <w:t>The</w:t>
+      </w:r>
+      <w:r>
+        <w:t xml:space="preserve"> system must </w:t>
+      </w:r>
+      <w:r>
+        <w:t xml:space="preserve">also </w:t>
+      </w:r>
+      <w:r>
+        <w:t>be strong and avoid crashes as much as possible as this might affect the daily business in store</w:t>
       </w:r>
       <w:r>
         <w:t xml:space="preserve"> and the warehouse</w:t>
@@ -112,13 +136,7 @@
         <w:t>.</w:t>
       </w:r>
       <w:r>
-        <w:t xml:space="preserve"> Similarly, t</w:t>
-      </w:r>
-      <w:r>
-        <w:t>he system must address minor crashes by rebooting automatically and create a</w:t>
-      </w:r>
-      <w:r>
-        <w:t xml:space="preserve"> report of the crash. </w:t>
+        <w:t xml:space="preserve"> </w:t>
       </w:r>
       <w:r>
         <w:t xml:space="preserve">The wait time for users for any action should not be more than 5 seconds. </w:t>
@@ -131,6 +149,9 @@
       </w:r>
       <w:r>
         <w:t xml:space="preserve">, the system should be able to access these devices to scan barcodes, print documents and so on. </w:t>
+      </w:r>
+      <w:r>
+        <w:t>Multi-tiered architecture will help achieve all these requirements as it is flexible. The justification for all architectural decisions are described in detail below.</w:t>
       </w:r>
     </w:p>
     <w:p>
@@ -268,6 +289,7 @@
         <w:t>The following are the architecturally significant requirements of the system:</w:t>
       </w:r>
     </w:p>
+    <w:p/>
     <w:p>
       <w:pPr>
         <w:jc w:val="both"/>
@@ -275,10 +297,12 @@
           <w:b/>
         </w:rPr>
       </w:pPr>
+      <w:bookmarkStart w:id="0" w:name="_Hlk510993763"/>
       <w:r>
         <w:rPr>
           <w:b/>
         </w:rPr>
+        <w:lastRenderedPageBreak/>
         <w:t xml:space="preserve">Performance </w:t>
       </w:r>
     </w:p>
@@ -287,7 +311,13 @@
         <w:jc w:val="both"/>
       </w:pPr>
       <w:r>
-        <w:t>The system must have a reasonable response time. Lagging of the program should be avoided. Processing time must be less than 3 seconds. During high traffic, the processing time should be 5 seconds at most. Queries should be processed in a reasonable time too.</w:t>
+        <w:t>The system must have a reasonable response time. Lagging of the program should be avoided.</w:t>
+      </w:r>
+      <w:r>
+        <w:t xml:space="preserve"> Queries should be processed in a reasonable time.</w:t>
+      </w:r>
+      <w:r>
+        <w:t xml:space="preserve"> Processing time must be less than 3 seconds. During high traffic, the processing time should be 5 seconds at most. </w:t>
       </w:r>
     </w:p>
     <w:p>
@@ -301,7 +331,6 @@
         <w:rPr>
           <w:b/>
         </w:rPr>
-        <w:lastRenderedPageBreak/>
         <w:t>Security</w:t>
       </w:r>
     </w:p>
@@ -310,7 +339,19 @@
         <w:jc w:val="both"/>
       </w:pPr>
       <w:r>
-        <w:t xml:space="preserve">The system must have login requirements for the users. Safe password must be automatically generated by the system. However, users must have ability to change passwords. The system should only accept new passwords that are at least 8 characters in length and that have digits or special characters in them. Similarly, the store staff must not have admin functions (high level functionalities like adding new user, delete stock, add stock and so on). The warehouse staff should have more functionalities like adding new user, adding new stock, update stock and so on. The system should logout automatically after 5 minutes of inactivity. </w:t>
+        <w:t xml:space="preserve">The system must have login requirements for the users. </w:t>
+      </w:r>
+      <w:r>
+        <w:t>The s</w:t>
+      </w:r>
+      <w:r>
+        <w:t>ystem should only accept new passwords that are at least 8 characters in length and that have digits or special characters in them</w:t>
+      </w:r>
+      <w:r>
+        <w:t xml:space="preserve"> while</w:t>
+      </w:r>
+      <w:r>
+        <w:t xml:space="preserve">. Similarly, the store staff must not have admin functions (high level functionalities like adding new user, delete stock, add stock and so on). The warehouse staff should have more functionalities like adding new user, adding new stock, update stock and so on. The system should logout automatically after 5 minutes of inactivity. </w:t>
       </w:r>
     </w:p>
     <w:p>
@@ -354,7 +395,13 @@
         <w:jc w:val="both"/>
       </w:pPr>
       <w:r>
-        <w:t xml:space="preserve">The system can have at most 100 hours of downtime per year. For normal breakdowns, the system must be able to restart and continue normal functions. For major breakdowns, the system must be able to display appropriate message which helps to identify the severity of the breakdown. </w:t>
+        <w:t xml:space="preserve">The system can have at most 100 hours of downtime per year. </w:t>
+      </w:r>
+      <w:r>
+        <w:t>After</w:t>
+      </w:r>
+      <w:r>
+        <w:t xml:space="preserve"> breakdowns, the system must be able to restart and continue normal functions. </w:t>
       </w:r>
     </w:p>
     <w:p>
@@ -378,6 +425,8 @@
       <w:r>
         <w:t>The system should have a very basic and consistent UI. The system must have a white or gray background while buttons and links should have black font color so that these elements are very clear.  The system must be available in English. The system must be displayed full screen when launching the application. However, the system should allow users to change the size.</w:t>
       </w:r>
+      <w:bookmarkStart w:id="1" w:name="_GoBack"/>
+      <w:bookmarkEnd w:id="1"/>
     </w:p>
     <w:p>
       <w:pPr>
@@ -400,12 +449,13 @@
       <w:r>
         <w:t xml:space="preserve">The system must be able to handle 1000s of requests per hour. The business still being of small scale, the system will not be swamped with requests from different stores. However, in case of a business growth in the next 3 years, the system should be able to handle at least 1000 requests per hour. </w:t>
       </w:r>
-      <w:bookmarkStart w:id="0" w:name="_Hlk510602110"/>
+      <w:bookmarkStart w:id="2" w:name="_Hlk510602110"/>
       <w:r>
         <w:t xml:space="preserve">Similarly, the system should be able to store data and information of all products, stores and the warehouse. </w:t>
       </w:r>
     </w:p>
     <w:bookmarkEnd w:id="0"/>
+    <w:bookmarkEnd w:id="2"/>
     <w:p>
       <w:pPr>
         <w:pStyle w:val="Heading2"/>
@@ -519,7 +569,16 @@
               <w:t>Users will find it easy to navigate through the application</w:t>
             </w:r>
             <w:r>
-              <w:t xml:space="preserve"> improving the usability of the application. </w:t>
+              <w:t xml:space="preserve"> improving the </w:t>
+            </w:r>
+            <w:r>
+              <w:rPr>
+                <w:b/>
+              </w:rPr>
+              <w:t xml:space="preserve">usability </w:t>
+            </w:r>
+            <w:r>
+              <w:t xml:space="preserve">of the application. </w:t>
             </w:r>
           </w:p>
           <w:p>
@@ -532,7 +591,11 @@
               <w:jc w:val="both"/>
             </w:pPr>
             <w:r>
-              <w:t>Less time can be spent on beautifying the user interface and more time can be spent on solving the business issues the application is designed to solve.</w:t>
+              <w:t xml:space="preserve">Less time can be spent on beautifying the user interface and more time can be spent </w:t>
+            </w:r>
+            <w:r>
+              <w:lastRenderedPageBreak/>
+              <w:t>on solving the business issues the application is designed to solve.</w:t>
             </w:r>
           </w:p>
           <w:p>
@@ -545,8 +608,16 @@
               <w:jc w:val="both"/>
             </w:pPr>
             <w:r>
-              <w:lastRenderedPageBreak/>
-              <w:t xml:space="preserve">Minimal display will make improve the application’s performance. </w:t>
+              <w:t xml:space="preserve">Minimal display will make improve the application’s </w:t>
+            </w:r>
+            <w:r>
+              <w:rPr>
+                <w:b/>
+              </w:rPr>
+              <w:t>performance</w:t>
+            </w:r>
+            <w:r>
+              <w:t xml:space="preserve">. </w:t>
             </w:r>
           </w:p>
         </w:tc>
@@ -584,13 +655,28 @@
               <w:t xml:space="preserve">The glass fish server will run on the business logic layer </w:t>
             </w:r>
             <w:r>
-              <w:t>making it free from the data layer or the user interface layer which improves the reliability</w:t>
-            </w:r>
-            <w:r>
+              <w:t xml:space="preserve">making it free from the data layer or the user interface layer which improves the </w:t>
+            </w:r>
+            <w:r>
+              <w:rPr>
+                <w:b/>
+              </w:rPr>
+              <w:t>reliability</w:t>
+            </w:r>
+            <w:r>
+              <w:rPr>
+                <w:b/>
+              </w:rPr>
               <w:t xml:space="preserve">, capacity and </w:t>
             </w:r>
             <w:r>
-              <w:t xml:space="preserve">availability of the application </w:t>
+              <w:rPr>
+                <w:b/>
+              </w:rPr>
+              <w:t>availability</w:t>
+            </w:r>
+            <w:r>
+              <w:t xml:space="preserve"> of the application </w:t>
             </w:r>
           </w:p>
         </w:tc>
@@ -659,7 +745,38 @@
               <w:jc w:val="both"/>
             </w:pPr>
             <w:r>
-              <w:t xml:space="preserve">Using the layered architecture and following proven security protocol improves the security of the application to the highest of standards. Each layer will be following best practices for security. Moreover, the separation of components protects each component even if one gets compromised. </w:t>
+              <w:t xml:space="preserve">Using the layered architecture and following proven security protocol improves the security of the application to the highest of standards. Each layer will be following best practices for </w:t>
+            </w:r>
+            <w:r>
+              <w:rPr>
+                <w:b/>
+              </w:rPr>
+              <w:t>security.</w:t>
+            </w:r>
+            <w:r>
+              <w:t xml:space="preserve"> Moreover, the separation of components protects each component even if one gets compromised. </w:t>
+            </w:r>
+          </w:p>
+          <w:p>
+            <w:pPr>
+              <w:pStyle w:val="ListParagraph"/>
+              <w:numPr>
+                <w:ilvl w:val="0"/>
+                <w:numId w:val="2"/>
+              </w:numPr>
+              <w:jc w:val="both"/>
+            </w:pPr>
+            <w:r>
+              <w:t xml:space="preserve">Multitier architecture might affect the </w:t>
+            </w:r>
+            <w:r>
+              <w:rPr>
+                <w:b/>
+              </w:rPr>
+              <w:t>performance</w:t>
+            </w:r>
+            <w:r>
+              <w:t xml:space="preserve"> of the system. However, this performance drawback will not be drastic as the system is still small scale which does not need to process massive data. </w:t>
             </w:r>
           </w:p>
         </w:tc>
@@ -692,7 +809,13 @@
               <w:t xml:space="preserve">The use of MySQL will allow enough space for the system to store data about the product, </w:t>
             </w:r>
             <w:r>
-              <w:t xml:space="preserve">stores and the warehouse. Moreover, the data stored will be independent from other layers therefore even if the interface or business layer is modified, the data will not be affected.  </w:t>
+              <w:t>stores and the warehouse</w:t>
+            </w:r>
+            <w:r>
+              <w:t xml:space="preserve"> which increases the capacity of the system</w:t>
+            </w:r>
+            <w:r>
+              <w:t xml:space="preserve">. Moreover, the data stored will be independent from other layers therefore even if the interface or business layer is modified, the data will not be affected.  </w:t>
             </w:r>
           </w:p>
         </w:tc>
@@ -720,7 +843,7 @@
         <w:jc w:val="both"/>
       </w:pPr>
       <w:r>
-        <w:t>The following are the architectural mechanisms that will be used in the system:</w:t>
+        <w:t>The following are the architectural mechanisms that w</w:t>
       </w:r>
     </w:p>
     <w:p>
@@ -744,6 +867,7 @@
           <w:sz w:val="32"/>
           <w:szCs w:val="32"/>
         </w:rPr>
+        <w:lastRenderedPageBreak/>
         <w:t>Key Abstractions</w:t>
       </w:r>
     </w:p>
@@ -820,7 +944,6 @@
           <w:sz w:val="32"/>
           <w:szCs w:val="32"/>
         </w:rPr>
-        <w:lastRenderedPageBreak/>
         <w:t>Layers or architectural framework</w:t>
       </w:r>
     </w:p>
@@ -1525,50 +1648,37 @@
       </w:r>
     </w:p>
     <w:p>
-      <w:pPr>
+      <w:r>
+        <w:t>The following are the architectural views that will describe the software architecture:</w:t>
+      </w:r>
+    </w:p>
+    <w:p>
+      <w:r>
         <w:rPr>
           <w:b/>
         </w:rPr>
-      </w:pPr>
-    </w:p>
-    <w:p>
-      <w:pPr>
-        <w:rPr>
-          <w:b/>
-        </w:rPr>
-      </w:pPr>
-      <w:r>
-        <w:rPr>
-          <w:b/>
-        </w:rPr>
-        <w:t xml:space="preserve">Use Case </w:t>
-      </w:r>
-    </w:p>
-    <w:p>
-      <w:pPr>
-        <w:rPr>
-          <w:b/>
-        </w:rPr>
-      </w:pPr>
-    </w:p>
-    <w:p>
-      <w:pPr>
-        <w:rPr>
-          <w:b/>
-        </w:rPr>
-      </w:pPr>
-      <w:bookmarkStart w:id="1" w:name="_GoBack"/>
-      <w:r>
-        <w:rPr>
-          <w:b/>
+        <w:t>Logical</w:t>
+      </w:r>
+      <w:r>
+        <w:t xml:space="preserve"> </w:t>
+      </w:r>
+    </w:p>
+    <w:p>
+      <w:r>
+        <w:t>The following is the logical view that describes the software architecture:</w:t>
+      </w:r>
+    </w:p>
+    <w:p>
+      <w:r>
+        <w:rPr>
           <w:noProof/>
         </w:rPr>
         <w:lastRenderedPageBreak/>
         <w:drawing>
-          <wp:inline distT="0" distB="0" distL="0" distR="0" wp14:anchorId="15A58E66" wp14:editId="096333DC">
-            <wp:extent cx="5943600" cy="4781550"/>
+          <wp:inline distT="0" distB="0" distL="0" distR="0" wp14:anchorId="04ACA4CF" wp14:editId="4050B3EC">
+            <wp:extent cx="5943600" cy="4787265"/>
             <wp:effectExtent l="0" t="0" r="0" b="0"/>
-            <wp:docPr id="2" name="Picture 2"/>
+            <wp:docPr id="10" name="Picture 10"/>
             <wp:cNvGraphicFramePr>
               <a:graphicFrameLocks xmlns:a="http://schemas.openxmlformats.org/drawingml/2006/main" noChangeAspect="1"/>
             </wp:cNvGraphicFramePr>
@@ -1576,7 +1686,7 @@
               <a:graphicData uri="http://schemas.openxmlformats.org/drawingml/2006/picture">
                 <pic:pic xmlns:pic="http://schemas.openxmlformats.org/drawingml/2006/picture">
                   <pic:nvPicPr>
-                    <pic:cNvPr id="2" name="Use Case Diagram 1.4.png"/>
+                    <pic:cNvPr id="10" name="photo_2018-04-08_23-18-35.jpg"/>
                     <pic:cNvPicPr/>
                   </pic:nvPicPr>
                   <pic:blipFill>
@@ -1594,7 +1704,7 @@
                   <pic:spPr>
                     <a:xfrm>
                       <a:off x="0" y="0"/>
-                      <a:ext cx="5943600" cy="4781550"/>
+                      <a:ext cx="5943600" cy="4787265"/>
                     </a:xfrm>
                     <a:prstGeom prst="rect">
                       <a:avLst/>
@@ -1606,7 +1716,82 @@
           </wp:inline>
         </w:drawing>
       </w:r>
-      <w:bookmarkEnd w:id="1"/>
+    </w:p>
+    <w:p/>
+    <w:p>
+      <w:pPr>
+        <w:rPr>
+          <w:b/>
+        </w:rPr>
+      </w:pPr>
+      <w:r>
+        <w:rPr>
+          <w:b/>
+        </w:rPr>
+        <w:t>Use Case</w:t>
+      </w:r>
+    </w:p>
+    <w:p>
+      <w:r>
+        <w:t>The following is the use case view of the software architecture:</w:t>
+      </w:r>
+    </w:p>
+    <w:p>
+      <w:r>
+        <w:rPr>
+          <w:noProof/>
+        </w:rPr>
+        <w:lastRenderedPageBreak/>
+        <w:drawing>
+          <wp:inline distT="0" distB="0" distL="0" distR="0" wp14:anchorId="1C852D9E" wp14:editId="73BB21DB">
+            <wp:extent cx="5943600" cy="3923665"/>
+            <wp:effectExtent l="0" t="0" r="0" b="635"/>
+            <wp:docPr id="4" name="Picture 4"/>
+            <wp:cNvGraphicFramePr>
+              <a:graphicFrameLocks xmlns:a="http://schemas.openxmlformats.org/drawingml/2006/main" noChangeAspect="1"/>
+            </wp:cNvGraphicFramePr>
+            <a:graphic xmlns:a="http://schemas.openxmlformats.org/drawingml/2006/main">
+              <a:graphicData uri="http://schemas.openxmlformats.org/drawingml/2006/picture">
+                <pic:pic xmlns:pic="http://schemas.openxmlformats.org/drawingml/2006/picture">
+                  <pic:nvPicPr>
+                    <pic:cNvPr id="4" name="photo_2018-04-08_23-12-14.jpg"/>
+                    <pic:cNvPicPr/>
+                  </pic:nvPicPr>
+                  <pic:blipFill>
+                    <a:blip r:embed="rId6">
+                      <a:extLst>
+                        <a:ext uri="{28A0092B-C50C-407E-A947-70E740481C1C}">
+                          <a14:useLocalDpi xmlns:a14="http://schemas.microsoft.com/office/drawing/2010/main" val="0"/>
+                        </a:ext>
+                      </a:extLst>
+                    </a:blip>
+                    <a:stretch>
+                      <a:fillRect/>
+                    </a:stretch>
+                  </pic:blipFill>
+                  <pic:spPr>
+                    <a:xfrm>
+                      <a:off x="0" y="0"/>
+                      <a:ext cx="5943600" cy="3923665"/>
+                    </a:xfrm>
+                    <a:prstGeom prst="rect">
+                      <a:avLst/>
+                    </a:prstGeom>
+                  </pic:spPr>
+                </pic:pic>
+              </a:graphicData>
+            </a:graphic>
+          </wp:inline>
+        </w:drawing>
+      </w:r>
+    </w:p>
+    <w:p/>
+    <w:p>
+      <w:pPr>
+        <w:rPr>
+          <w:b/>
+        </w:rPr>
+      </w:pPr>
     </w:p>
     <w:sectPr>
       <w:pgSz w:w="12240" w:h="15840"/>

</xml_diff>